<commit_message>
updated following 7/1 meeting
</commit_message>
<xml_diff>
--- a/Documentation/management/Scope/2008-06_websso-roadmap.docx
+++ b/Documentation/management/Scope/2008-06_websso-roadmap.docx
@@ -100,6 +100,7 @@
           <w:sz w:val="32"/>
         </w:rPr>
         <w:tab/>
+        <w:t xml:space="preserve">July 1, </w:t>
       </w:r>
       <w:r>
         <w:rPr>
@@ -107,8 +108,7 @@
           <w:b/>
           <w:sz w:val="32"/>
         </w:rPr>
-        <w:tab/>
-        <w:t>June 2008</w:t>
+        <w:t>2008</w:t>
       </w:r>
     </w:p>
     <w:p>
@@ -117,22 +117,15 @@
           <w:rFonts w:asciiTheme="majorHAnsi" w:hAnsiTheme="majorHAnsi"/>
           <w:b/>
           <w:sz w:val="32"/>
-        </w:rPr>
-      </w:pPr>
-    </w:p>
-    <w:p>
-      <w:pPr>
+          <w:u w:val="single"/>
+        </w:rPr>
+      </w:pPr>
+      <w:r>
         <w:rPr>
           <w:rFonts w:asciiTheme="majorHAnsi" w:hAnsiTheme="majorHAnsi"/>
           <w:b/>
           <w:sz w:val="32"/>
-        </w:rPr>
-      </w:pPr>
-      <w:r>
-        <w:rPr>
-          <w:rFonts w:asciiTheme="majorHAnsi" w:hAnsiTheme="majorHAnsi"/>
-          <w:b/>
-          <w:sz w:val="32"/>
+          <w:u w:val="single"/>
         </w:rPr>
         <w:t>Bug Fixes</w:t>
       </w:r>
@@ -146,27 +139,56 @@
           <w:numId w:val="1"/>
         </w:numPr>
       </w:pPr>
+      <w:commentRangeStart w:id="1"/>
       <w:proofErr w:type="spellStart"/>
       <w:r>
         <w:t>WebSSO</w:t>
       </w:r>
       <w:proofErr w:type="spellEnd"/>
       <w:r>
-        <w:t xml:space="preserve"> Client Filters not forwarding to applications for the second request</w:t>
-      </w:r>
-      <w:r>
-        <w:t xml:space="preserve"> (</w:t>
-      </w:r>
-      <w:hyperlink r:id="rId9" w:history="1">
-        <w:r>
-          <w:rPr>
-            <w:rStyle w:val="Hyperlink"/>
-          </w:rPr>
-          <w:t>https://gforge.nci.nih.gov/tracker/?group_id=25&amp;atid=174&amp;func=detail&amp;aid=11108</w:t>
-        </w:r>
-      </w:hyperlink>
-      <w:r>
-        <w:t>)</w:t>
+        <w:t xml:space="preserve"> project is missing jar dependencies for </w:t>
+      </w:r>
+      <w:proofErr w:type="spellStart"/>
+      <w:r>
+        <w:t>syncGTS</w:t>
+      </w:r>
+      <w:proofErr w:type="spellEnd"/>
+      <w:r>
+        <w:t xml:space="preserve">.  </w:t>
+      </w:r>
+      <w:proofErr w:type="gramStart"/>
+      <w:r>
+        <w:t xml:space="preserve">( </w:t>
+      </w:r>
+      <w:proofErr w:type="gramEnd"/>
+      <w:r>
+        <w:fldChar w:fldCharType="begin"/>
+      </w:r>
+      <w:r>
+        <w:instrText>HYPERLINK "https://gforge.nci.nih.gov/tracker/?group_id=25&amp;atid=174&amp;func=detail&amp;aid=14923"</w:instrText>
+      </w:r>
+      <w:r>
+        <w:fldChar w:fldCharType="separate"/>
+      </w:r>
+      <w:r>
+        <w:rPr>
+          <w:rStyle w:val="Hyperlink"/>
+        </w:rPr>
+        <w:t>https://gforge.nci.nih.gov/tracker/?group_id=25&amp;atid=174&amp;func=detail&amp;aid=14923</w:t>
+      </w:r>
+      <w:r>
+        <w:fldChar w:fldCharType="end"/>
+      </w:r>
+      <w:r>
+        <w:t xml:space="preserve"> )</w:t>
+      </w:r>
+      <w:commentRangeEnd w:id="1"/>
+      <w:r>
+        <w:rPr>
+          <w:rStyle w:val="CommentReference"/>
+          <w:vanish/>
+        </w:rPr>
+        <w:commentReference w:id="1"/>
       </w:r>
     </w:p>
     <w:p>
@@ -177,106 +199,22 @@
           <w:numId w:val="1"/>
         </w:numPr>
       </w:pPr>
-      <w:r>
-        <w:t xml:space="preserve"> CDS will return delegated credentials even after user logs out</w:t>
-      </w:r>
-      <w:r>
-        <w:t xml:space="preserve"> (one part of full “single sign-out”)</w:t>
-      </w:r>
-    </w:p>
-    <w:p>
-      <w:pPr>
-        <w:pStyle w:val="ListParagraph"/>
-      </w:pPr>
-      <w:r>
-        <w:t>(</w:t>
+      <w:commentRangeStart w:id="2"/>
+      <w:proofErr w:type="spellStart"/>
+      <w:r>
+        <w:t>C</w:t>
+      </w:r>
+      <w:r>
+        <w:t>lassnotfoundexception</w:t>
+      </w:r>
+      <w:proofErr w:type="spellEnd"/>
+      <w:r>
+        <w:t xml:space="preserve"> when deploying to tomcat 5.5+</w:t>
+      </w:r>
+      <w:r>
+        <w:t xml:space="preserve"> (</w:t>
       </w:r>
       <w:hyperlink r:id="rId10" w:history="1">
-        <w:r>
-          <w:rPr>
-            <w:rStyle w:val="Hyperlink"/>
-          </w:rPr>
-          <w:t>https://gforge.nci.nih.gov/tracker/?group_id=25&amp;atid=174&amp;func=detail&amp;aid=10992</w:t>
-        </w:r>
-      </w:hyperlink>
-      <w:r>
-        <w:t>)</w:t>
-      </w:r>
-    </w:p>
-    <w:p>
-      <w:pPr>
-        <w:pStyle w:val="ListParagraph"/>
-        <w:numPr>
-          <w:ilvl w:val="0"/>
-          <w:numId w:val="1"/>
-        </w:numPr>
-      </w:pPr>
-      <w:proofErr w:type="spellStart"/>
-      <w:r>
-        <w:t>WebSSO</w:t>
-      </w:r>
-      <w:proofErr w:type="spellEnd"/>
-      <w:r>
-        <w:t xml:space="preserve"> project is missing jar dependencies for </w:t>
-      </w:r>
-      <w:proofErr w:type="spellStart"/>
-      <w:r>
-        <w:t>syncGTS</w:t>
-      </w:r>
-      <w:proofErr w:type="spellEnd"/>
-      <w:r>
-        <w:t xml:space="preserve">.  </w:t>
-      </w:r>
-      <w:proofErr w:type="gramStart"/>
-      <w:r>
-        <w:t xml:space="preserve">( </w:t>
-      </w:r>
-      <w:proofErr w:type="gramEnd"/>
-      <w:r>
-        <w:fldChar w:fldCharType="begin"/>
-      </w:r>
-      <w:r>
-        <w:instrText>HYPERLINK "https://gforge.nci.nih.gov/tracker/?group_id=25&amp;atid=174&amp;func=detail&amp;aid=14923"</w:instrText>
-      </w:r>
-      <w:r>
-        <w:fldChar w:fldCharType="separate"/>
-      </w:r>
-      <w:r>
-        <w:rPr>
-          <w:rStyle w:val="Hyperlink"/>
-        </w:rPr>
-        <w:t>https://gforge.nci.nih.gov/tracker/?group_id=25&amp;atid=174&amp;func=detail&amp;aid=14923</w:t>
-      </w:r>
-      <w:r>
-        <w:fldChar w:fldCharType="end"/>
-      </w:r>
-      <w:r>
-        <w:t xml:space="preserve"> )</w:t>
-      </w:r>
-    </w:p>
-    <w:p>
-      <w:pPr>
-        <w:pStyle w:val="ListParagraph"/>
-        <w:numPr>
-          <w:ilvl w:val="0"/>
-          <w:numId w:val="1"/>
-        </w:numPr>
-      </w:pPr>
-      <w:proofErr w:type="spellStart"/>
-      <w:r>
-        <w:t>C</w:t>
-      </w:r>
-      <w:r>
-        <w:t>lassnotfoundexception</w:t>
-      </w:r>
-      <w:proofErr w:type="spellEnd"/>
-      <w:r>
-        <w:t xml:space="preserve"> when deploying to tomcat 5.5+</w:t>
-      </w:r>
-      <w:r>
-        <w:t xml:space="preserve"> (</w:t>
-      </w:r>
-      <w:hyperlink r:id="rId11" w:history="1">
         <w:r>
           <w:rPr>
             <w:rStyle w:val="Hyperlink"/>
@@ -287,18 +225,31 @@
       <w:r>
         <w:t>)</w:t>
       </w:r>
+      <w:commentRangeEnd w:id="2"/>
+      <w:r>
+        <w:rPr>
+          <w:rStyle w:val="CommentReference"/>
+          <w:vanish/>
+        </w:rPr>
+        <w:commentReference w:id="2"/>
+      </w:r>
     </w:p>
     <w:p>
       <w:pPr>
         <w:pStyle w:val="Heading1"/>
-      </w:pPr>
-      <w:bookmarkStart w:id="1" w:name="_Toc75596435"/>
-      <w:r>
+        <w:rPr>
+          <w:u w:val="single"/>
+        </w:rPr>
+      </w:pPr>
+      <w:bookmarkStart w:id="3" w:name="_Toc75596435"/>
+      <w:r>
+        <w:rPr>
+          <w:u w:val="single"/>
+        </w:rPr>
         <w:t>Feature Requests</w:t>
       </w:r>
-      <w:bookmarkEnd w:id="1"/>
-    </w:p>
-    <w:p/>
+      <w:bookmarkEnd w:id="3"/>
+    </w:p>
     <w:p>
       <w:pPr>
         <w:pStyle w:val="ListParagraph"/>
@@ -310,6 +261,22 @@
       <w:r>
         <w:t>Make use of multiple Dorian and multiple authentication services easy (for example, once they have selected where they are from, use a cookie.)</w:t>
       </w:r>
+      <w:r>
+        <w:t xml:space="preserve"> (RFE </w:t>
+      </w:r>
+      <w:hyperlink r:id="rId11" w:history="1">
+        <w:r>
+          <w:rPr>
+            <w:rStyle w:val="Hyperlink"/>
+          </w:rPr>
+          <w:t>15063</w:t>
+        </w:r>
+      </w:hyperlink>
+      <w:proofErr w:type="gramStart"/>
+      <w:r>
+        <w:t xml:space="preserve"> )</w:t>
+      </w:r>
+      <w:proofErr w:type="gramEnd"/>
     </w:p>
     <w:p>
       <w:pPr>
@@ -319,40 +286,37 @@
           <w:numId w:val="2"/>
         </w:numPr>
       </w:pPr>
+      <w:commentRangeStart w:id="4"/>
       <w:r>
         <w:t>Improve</w:t>
       </w:r>
       <w:r>
-        <w:t xml:space="preserve"> Build </w:t>
-      </w:r>
-      <w:proofErr w:type="gramStart"/>
-      <w:r>
-        <w:t>p</w:t>
-      </w:r>
-      <w:r>
-        <w:t xml:space="preserve">rocess ( </w:t>
-      </w:r>
-      <w:proofErr w:type="gramEnd"/>
-      <w:r>
-        <w:fldChar w:fldCharType="begin"/>
-      </w:r>
-      <w:r>
-        <w:instrText>HYPERLINK "https://gforge.nci.nih.gov/tracker/?group_id=25&amp;atid=177&amp;func=detail&amp;aid=12165"</w:instrText>
-      </w:r>
-      <w:r>
-        <w:fldChar w:fldCharType="separate"/>
-      </w:r>
-      <w:r>
-        <w:rPr>
-          <w:rStyle w:val="Hyperlink"/>
-        </w:rPr>
-        <w:t>https://gforge.nci.nih.gov/tracker/?group_id=25&amp;atid=177&amp;func=detail&amp;aid=12165</w:t>
-      </w:r>
-      <w:r>
-        <w:fldChar w:fldCharType="end"/>
-      </w:r>
-      <w:r>
-        <w:t xml:space="preserve"> )</w:t>
+        <w:t xml:space="preserve"> Build p</w:t>
+      </w:r>
+      <w:r>
+        <w:t xml:space="preserve">rocess </w:t>
+      </w:r>
+      <w:commentRangeEnd w:id="4"/>
+      <w:r>
+        <w:rPr>
+          <w:rStyle w:val="CommentReference"/>
+          <w:vanish/>
+        </w:rPr>
+        <w:commentReference w:id="4"/>
+      </w:r>
+      <w:r>
+        <w:t xml:space="preserve">(RFE </w:t>
+      </w:r>
+      <w:hyperlink r:id="rId12" w:history="1">
+        <w:r>
+          <w:rPr>
+            <w:rStyle w:val="Hyperlink"/>
+          </w:rPr>
+          <w:t>12165</w:t>
+        </w:r>
+      </w:hyperlink>
+      <w:r>
+        <w:t>)</w:t>
       </w:r>
     </w:p>
     <w:p>
@@ -364,15 +328,21 @@
         </w:numPr>
       </w:pPr>
       <w:r>
-        <w:t xml:space="preserve">Support multiple </w:t>
-      </w:r>
-      <w:proofErr w:type="spellStart"/>
-      <w:r>
-        <w:t>Dorians</w:t>
-      </w:r>
-      <w:proofErr w:type="spellEnd"/>
-      <w:r>
-        <w:t>.</w:t>
+        <w:t xml:space="preserve">Support path length configuration for delegation </w:t>
+      </w:r>
+      <w:r>
+        <w:t xml:space="preserve">(RFE </w:t>
+      </w:r>
+      <w:hyperlink r:id="rId13" w:history="1">
+        <w:r>
+          <w:rPr>
+            <w:rStyle w:val="Hyperlink"/>
+          </w:rPr>
+          <w:t>14625</w:t>
+        </w:r>
+      </w:hyperlink>
+      <w:r>
+        <w:t>)</w:t>
       </w:r>
     </w:p>
     <w:p>
@@ -384,30 +354,59 @@
         </w:numPr>
       </w:pPr>
       <w:r>
-        <w:t xml:space="preserve">Support path length configuration for </w:t>
-      </w:r>
+        <w:t>Integration with new versions of the Authenti</w:t>
+      </w:r>
+      <w:r>
+        <w:t xml:space="preserve">cation Service and Dorian (RFE </w:t>
+      </w:r>
+      <w:hyperlink r:id="rId14" w:history="1">
+        <w:r>
+          <w:rPr>
+            <w:rStyle w:val="Hyperlink"/>
+          </w:rPr>
+          <w:t>15064</w:t>
+        </w:r>
+      </w:hyperlink>
       <w:proofErr w:type="gramStart"/>
       <w:r>
-        <w:t xml:space="preserve">delegation ( </w:t>
+        <w:t xml:space="preserve"> )</w:t>
       </w:r>
       <w:proofErr w:type="gramEnd"/>
-      <w:r>
-        <w:fldChar w:fldCharType="begin"/>
-      </w:r>
-      <w:r>
-        <w:instrText>HYPERLINK "https://gforge.nci.nih.gov/tracker/?group_id=25&amp;atid=177&amp;func=detail&amp;aid=14625"</w:instrText>
-      </w:r>
-      <w:r>
-        <w:fldChar w:fldCharType="separate"/>
-      </w:r>
-      <w:r>
-        <w:rPr>
-          <w:rStyle w:val="Hyperlink"/>
-        </w:rPr>
-        <w:t>https://gforge.nci.nih.gov/tracker/?group_id=25&amp;atid=177&amp;func=detail&amp;aid=14625</w:t>
-      </w:r>
-      <w:r>
-        <w:fldChar w:fldCharType="end"/>
+    </w:p>
+    <w:p>
+      <w:pPr>
+        <w:pStyle w:val="ListParagraph"/>
+        <w:numPr>
+          <w:ilvl w:val="1"/>
+          <w:numId w:val="2"/>
+        </w:numPr>
+      </w:pPr>
+      <w:r>
+        <w:t>Support auto discovery of Trusted Identity Providers from Dorian.</w:t>
+      </w:r>
+    </w:p>
+    <w:p>
+      <w:pPr>
+        <w:pStyle w:val="ListParagraph"/>
+        <w:numPr>
+          <w:ilvl w:val="1"/>
+          <w:numId w:val="2"/>
+        </w:numPr>
+      </w:pPr>
+      <w:r>
+        <w:t>Support auto discovery of authentication profiles from the Authentication Service</w:t>
+      </w:r>
+    </w:p>
+    <w:p>
+      <w:pPr>
+        <w:pStyle w:val="ListParagraph"/>
+        <w:numPr>
+          <w:ilvl w:val="1"/>
+          <w:numId w:val="2"/>
+        </w:numPr>
+      </w:pPr>
+      <w:r>
+        <w:t>Support multiple authentication profiles or log in screens.</w:t>
       </w:r>
     </w:p>
     <w:p>
@@ -419,44 +418,24 @@
         </w:numPr>
       </w:pPr>
       <w:r>
-        <w:t>Integration with new versions of the Authentication Service and Dorian.</w:t>
-      </w:r>
-    </w:p>
-    <w:p>
-      <w:pPr>
-        <w:pStyle w:val="ListParagraph"/>
-        <w:numPr>
-          <w:ilvl w:val="1"/>
-          <w:numId w:val="2"/>
-        </w:numPr>
-      </w:pPr>
-      <w:r>
-        <w:t>Support auto discovery of Trusted Identity Providers from Dorian.</w:t>
-      </w:r>
-    </w:p>
-    <w:p>
-      <w:pPr>
-        <w:pStyle w:val="ListParagraph"/>
-        <w:numPr>
-          <w:ilvl w:val="1"/>
-          <w:numId w:val="2"/>
-        </w:numPr>
-      </w:pPr>
-      <w:r>
-        <w:t>Support auto discovery of authentication profiles from the Authentication Service</w:t>
-      </w:r>
-    </w:p>
-    <w:p>
-      <w:pPr>
-        <w:pStyle w:val="ListParagraph"/>
-        <w:numPr>
-          <w:ilvl w:val="1"/>
-          <w:numId w:val="2"/>
-        </w:numPr>
-      </w:pPr>
-      <w:r>
-        <w:t>Support multiple authentication profiles or log in screens.</w:t>
-      </w:r>
+        <w:t>Support separate delegation policies per applicat</w:t>
+      </w:r>
+      <w:r>
+        <w:t xml:space="preserve">ion or per application group (RFE </w:t>
+      </w:r>
+      <w:hyperlink r:id="rId15" w:history="1">
+        <w:r>
+          <w:rPr>
+            <w:rStyle w:val="Hyperlink"/>
+          </w:rPr>
+          <w:t>15065</w:t>
+        </w:r>
+      </w:hyperlink>
+      <w:proofErr w:type="gramStart"/>
+      <w:r>
+        <w:t xml:space="preserve"> )</w:t>
+      </w:r>
+      <w:proofErr w:type="gramEnd"/>
     </w:p>
     <w:p>
       <w:pPr>
@@ -467,7 +446,36 @@
         </w:numPr>
       </w:pPr>
       <w:r>
-        <w:t xml:space="preserve">Support separate delegation policies per application or per application group.   </w:t>
+        <w:t>Support Group Delegation Policy</w:t>
+      </w:r>
+      <w:r>
+        <w:t xml:space="preserve"> (</w:t>
+      </w:r>
+      <w:proofErr w:type="gramStart"/>
+      <w:r>
+        <w:t xml:space="preserve">RFE  </w:t>
+      </w:r>
+      <w:proofErr w:type="gramEnd"/>
+      <w:r>
+        <w:fldChar w:fldCharType="begin"/>
+      </w:r>
+      <w:r>
+        <w:instrText xml:space="preserve"> HYPERLINK "https://gforge.nci.nih.gov/tracker/?group_id=25&amp;atid=177&amp;func=detail&amp;aid=14890" </w:instrText>
+      </w:r>
+      <w:r>
+        <w:fldChar w:fldCharType="separate"/>
+      </w:r>
+      <w:r>
+        <w:rPr>
+          <w:rStyle w:val="Hyperlink"/>
+        </w:rPr>
+        <w:t>14890</w:t>
+      </w:r>
+      <w:r>
+        <w:fldChar w:fldCharType="end"/>
+      </w:r>
+      <w:r>
+        <w:t>)</w:t>
       </w:r>
     </w:p>
     <w:p>
@@ -479,29 +487,34 @@
         </w:numPr>
       </w:pPr>
       <w:r>
-        <w:t>Support Group Delegation Policy</w:t>
-      </w:r>
-      <w:r>
-        <w:t xml:space="preserve"> (</w:t>
-      </w:r>
-    </w:p>
-    <w:p>
-      <w:pPr>
-        <w:pStyle w:val="ListParagraph"/>
-      </w:pPr>
-      <w:hyperlink r:id="rId12" w:history="1">
-        <w:r>
-          <w:rPr>
-            <w:rStyle w:val="Hyperlink"/>
-          </w:rPr>
-          <w:t>https://gforge.nci.nih.gov/tracker/?group_id=25&amp;atid=177&amp;func=detail&amp;aid=14890</w:t>
-        </w:r>
-      </w:hyperlink>
+        <w:t>Support Tomcat 5.5 (</w:t>
+      </w:r>
       <w:proofErr w:type="gramStart"/>
       <w:r>
-        <w:t xml:space="preserve"> )</w:t>
+        <w:t xml:space="preserve">RFE  </w:t>
       </w:r>
       <w:proofErr w:type="gramEnd"/>
+      <w:r>
+        <w:fldChar w:fldCharType="begin"/>
+      </w:r>
+      <w:r>
+        <w:instrText xml:space="preserve"> HYPERLINK "https://gforge.nci.nih.gov/tracker/?group_id=25&amp;atid=177&amp;func=detail&amp;aid=14892" </w:instrText>
+      </w:r>
+      <w:r>
+        <w:fldChar w:fldCharType="separate"/>
+      </w:r>
+      <w:r>
+        <w:rPr>
+          <w:rStyle w:val="Hyperlink"/>
+        </w:rPr>
+        <w:t>14892</w:t>
+      </w:r>
+      <w:r>
+        <w:fldChar w:fldCharType="end"/>
+      </w:r>
+      <w:r>
+        <w:t>)</w:t>
+      </w:r>
     </w:p>
     <w:p>
       <w:pPr>
@@ -512,24 +525,32 @@
         </w:numPr>
       </w:pPr>
       <w:r>
-        <w:t xml:space="preserve">Support Tomcat </w:t>
-      </w:r>
-      <w:proofErr w:type="gramStart"/>
-      <w:r>
-        <w:t xml:space="preserve">5.5 ( </w:t>
-      </w:r>
-      <w:proofErr w:type="gramEnd"/>
-      <w:hyperlink r:id="rId13" w:history="1">
+        <w:t>Author</w:t>
+      </w:r>
+      <w:r>
+        <w:t xml:space="preserve"> System Tests for </w:t>
+      </w:r>
+      <w:proofErr w:type="spellStart"/>
+      <w:r>
+        <w:t>WebSSO</w:t>
+      </w:r>
+      <w:proofErr w:type="spellEnd"/>
+      <w:r>
+        <w:t xml:space="preserve"> (RFE </w:t>
+      </w:r>
+      <w:hyperlink r:id="rId16" w:history="1">
         <w:r>
           <w:rPr>
             <w:rStyle w:val="Hyperlink"/>
           </w:rPr>
-          <w:t>https://gforge.nci.nih.gov/tracker/?group_id=25&amp;atid=177&amp;func=detail&amp;aid=14892</w:t>
+          <w:t>15066</w:t>
         </w:r>
       </w:hyperlink>
+      <w:proofErr w:type="gramStart"/>
       <w:r>
         <w:t xml:space="preserve"> )</w:t>
       </w:r>
+      <w:proofErr w:type="gramEnd"/>
     </w:p>
     <w:p>
       <w:pPr>
@@ -540,13 +561,71 @@
         </w:numPr>
       </w:pPr>
       <w:r>
-        <w:t xml:space="preserve">Development of Systems Tests for </w:t>
+        <w:t>Creat</w:t>
+      </w:r>
+      <w:r>
+        <w:t>e</w:t>
+      </w:r>
+      <w:r>
+        <w:t xml:space="preserve"> </w:t>
       </w:r>
       <w:proofErr w:type="spellStart"/>
       <w:r>
         <w:t>WebSSO</w:t>
       </w:r>
       <w:proofErr w:type="spellEnd"/>
+      <w:r>
+        <w:t xml:space="preserve"> Tutorial, including Sample </w:t>
+      </w:r>
+      <w:proofErr w:type="spellStart"/>
+      <w:r>
+        <w:t>WebApp</w:t>
+      </w:r>
+      <w:proofErr w:type="spellEnd"/>
+      <w:r>
+        <w:t>,</w:t>
+      </w:r>
+      <w:r>
+        <w:t xml:space="preserve"> and step</w:t>
+      </w:r>
+      <w:r>
+        <w:t>-</w:t>
+      </w:r>
+      <w:r>
+        <w:t>by</w:t>
+      </w:r>
+      <w:r>
+        <w:t>-</w:t>
+      </w:r>
+      <w:r>
+        <w:t xml:space="preserve">step </w:t>
+      </w:r>
+      <w:proofErr w:type="gramStart"/>
+      <w:r>
+        <w:t xml:space="preserve">documentation ( </w:t>
+      </w:r>
+      <w:proofErr w:type="gramEnd"/>
+      <w:r>
+        <w:fldChar w:fldCharType="begin"/>
+      </w:r>
+      <w:r>
+        <w:instrText xml:space="preserve"> HYPERLINK "https://gforge.nci.nih.gov/tracker/index.php?func=detail&amp;aid=12167&amp;group_id=25&amp;atid=177" </w:instrText>
+      </w:r>
+      <w:r>
+        <w:fldChar w:fldCharType="separate"/>
+      </w:r>
+      <w:r>
+        <w:rPr>
+          <w:rStyle w:val="Hyperlink"/>
+        </w:rPr>
+        <w:t>12167</w:t>
+      </w:r>
+      <w:r>
+        <w:fldChar w:fldCharType="end"/>
+      </w:r>
+      <w:r>
+        <w:t xml:space="preserve"> )</w:t>
+      </w:r>
     </w:p>
     <w:p>
       <w:pPr>
@@ -557,36 +636,47 @@
         </w:numPr>
       </w:pPr>
       <w:r>
-        <w:t xml:space="preserve">Creation of </w:t>
+        <w:t>Support out</w:t>
+      </w:r>
+      <w:r>
+        <w:t>-</w:t>
+      </w:r>
+      <w:r>
+        <w:t>of</w:t>
+      </w:r>
+      <w:r>
+        <w:t>-</w:t>
+      </w:r>
+      <w:r>
+        <w:t xml:space="preserve">box integration with </w:t>
       </w:r>
       <w:proofErr w:type="spellStart"/>
       <w:r>
-        <w:t>WebSSO</w:t>
+        <w:t>Liferay</w:t>
       </w:r>
       <w:proofErr w:type="spellEnd"/>
       <w:r>
-        <w:t xml:space="preserve"> Tutorial, including Sample </w:t>
-      </w:r>
-      <w:proofErr w:type="spellStart"/>
-      <w:r>
-        <w:t>WebApp</w:t>
-      </w:r>
-      <w:proofErr w:type="spellEnd"/>
-      <w:r>
-        <w:t xml:space="preserve"> and step</w:t>
-      </w:r>
-      <w:r>
-        <w:t>-</w:t>
-      </w:r>
-      <w:r>
-        <w:t>by</w:t>
-      </w:r>
-      <w:r>
-        <w:t>-</w:t>
-      </w:r>
-      <w:r>
-        <w:t>step documentation.</w:t>
-      </w:r>
+        <w:t xml:space="preserve">, with </w:t>
+      </w:r>
+      <w:r>
+        <w:t xml:space="preserve">step-by-step </w:t>
+      </w:r>
+      <w:r>
+        <w:t xml:space="preserve">documentation (RFE </w:t>
+      </w:r>
+      <w:hyperlink r:id="rId17" w:history="1">
+        <w:r>
+          <w:rPr>
+            <w:rStyle w:val="Hyperlink"/>
+          </w:rPr>
+          <w:t>15067</w:t>
+        </w:r>
+      </w:hyperlink>
+      <w:proofErr w:type="gramStart"/>
+      <w:r>
+        <w:t xml:space="preserve"> )</w:t>
+      </w:r>
+      <w:proofErr w:type="gramEnd"/>
     </w:p>
     <w:p>
       <w:pPr>
@@ -597,22 +687,24 @@
         </w:numPr>
       </w:pPr>
       <w:r>
-        <w:t xml:space="preserve">Support for out of the box integration with </w:t>
-      </w:r>
-      <w:proofErr w:type="spellStart"/>
-      <w:r>
-        <w:t>Liferay</w:t>
-      </w:r>
-      <w:proofErr w:type="spellEnd"/>
-      <w:r>
-        <w:t xml:space="preserve">, with </w:t>
-      </w:r>
-      <w:r>
-        <w:t xml:space="preserve">step-by-step </w:t>
-      </w:r>
-      <w:r>
-        <w:t>documentation.</w:t>
-      </w:r>
+        <w:t>Enhance existing</w:t>
+      </w:r>
+      <w:r>
+        <w:t xml:space="preserve"> documentation (RFE </w:t>
+      </w:r>
+      <w:hyperlink r:id="rId18" w:history="1">
+        <w:r>
+          <w:rPr>
+            <w:rStyle w:val="Hyperlink"/>
+          </w:rPr>
+          <w:t>15068</w:t>
+        </w:r>
+      </w:hyperlink>
+      <w:proofErr w:type="gramStart"/>
+      <w:r>
+        <w:t xml:space="preserve"> )</w:t>
+      </w:r>
+      <w:proofErr w:type="gramEnd"/>
     </w:p>
     <w:p>
       <w:pPr>
@@ -623,49 +715,199 @@
         </w:numPr>
       </w:pPr>
       <w:r>
-        <w:t>Enhance existing</w:t>
-      </w:r>
-      <w:r>
-        <w:t xml:space="preserve"> documentation.</w:t>
-      </w:r>
-    </w:p>
-    <w:p/>
-    <w:p>
-      <w:r>
-        <w:t xml:space="preserve">Roadmap Draft: Steve </w:t>
+        <w:t>Single Sign-out</w:t>
+      </w:r>
+      <w:r>
+        <w:t xml:space="preserve"> (RFE </w:t>
+      </w:r>
+      <w:hyperlink r:id="rId19" w:history="1">
+        <w:r>
+          <w:rPr>
+            <w:rStyle w:val="Hyperlink"/>
+          </w:rPr>
+          <w:t>15069</w:t>
+        </w:r>
+      </w:hyperlink>
+      <w:proofErr w:type="gramStart"/>
+      <w:r>
+        <w:t xml:space="preserve"> )</w:t>
+      </w:r>
+      <w:proofErr w:type="gramEnd"/>
+    </w:p>
+    <w:p>
+      <w:pPr>
+        <w:pStyle w:val="ListParagraph"/>
+        <w:numPr>
+          <w:ilvl w:val="0"/>
+          <w:numId w:val="2"/>
+        </w:numPr>
+      </w:pPr>
+      <w:r>
+        <w:t xml:space="preserve">Administrator Interface for </w:t>
       </w:r>
       <w:proofErr w:type="spellStart"/>
       <w:r>
-        <w:t>Langella</w:t>
+        <w:t>WebSSO</w:t>
       </w:r>
       <w:proofErr w:type="spellEnd"/>
       <w:r>
-        <w:t xml:space="preserve"> &lt;langella@bmi.osu.edu&gt;</w:t>
-      </w:r>
-    </w:p>
-    <w:p>
-      <w:r>
-        <w:t xml:space="preserve">Priorities: Scott </w:t>
-      </w:r>
-      <w:proofErr w:type="spellStart"/>
-      <w:r>
-        <w:t>Oster</w:t>
-      </w:r>
-      <w:proofErr w:type="spellEnd"/>
-      <w:r>
-        <w:t xml:space="preserve"> &lt;oster@bmi.osu.edu&gt;</w:t>
-      </w:r>
+        <w:t xml:space="preserve"> (RFE </w:t>
+      </w:r>
+      <w:hyperlink r:id="rId20" w:history="1">
+        <w:r>
+          <w:rPr>
+            <w:rStyle w:val="Hyperlink"/>
+          </w:rPr>
+          <w:t>15070</w:t>
+        </w:r>
+      </w:hyperlink>
+      <w:proofErr w:type="gramStart"/>
+      <w:r>
+        <w:t xml:space="preserve"> )</w:t>
+      </w:r>
+      <w:proofErr w:type="gramEnd"/>
+    </w:p>
+    <w:p>
+      <w:pPr>
+        <w:pStyle w:val="ListParagraph"/>
+        <w:numPr>
+          <w:ilvl w:val="0"/>
+          <w:numId w:val="2"/>
+        </w:numPr>
+      </w:pPr>
+      <w:r>
+        <w:t>Incorporate ASAGI client from CCTS</w:t>
+      </w:r>
+      <w:r>
+        <w:t xml:space="preserve"> (RFE </w:t>
+      </w:r>
+      <w:hyperlink r:id="rId21" w:history="1">
+        <w:r>
+          <w:rPr>
+            <w:rStyle w:val="Hyperlink"/>
+          </w:rPr>
+          <w:t>15073</w:t>
+        </w:r>
+      </w:hyperlink>
+      <w:proofErr w:type="gramStart"/>
+      <w:r>
+        <w:t xml:space="preserve"> )</w:t>
+      </w:r>
+      <w:proofErr w:type="gramEnd"/>
+    </w:p>
+    <w:p>
+      <w:pPr>
+        <w:pStyle w:val="ListParagraph"/>
+        <w:numPr>
+          <w:ilvl w:val="0"/>
+          <w:numId w:val="2"/>
+        </w:numPr>
+      </w:pPr>
+      <w:r>
+        <w:t>Intelligent Authentication Routing (“</w:t>
+      </w:r>
+      <w:r>
+        <w:t>Where are you from?</w:t>
+      </w:r>
+      <w:r>
+        <w:t>”)</w:t>
+      </w:r>
+      <w:r>
+        <w:t xml:space="preserve"> (RFE </w:t>
+      </w:r>
+      <w:hyperlink r:id="rId22" w:history="1">
+        <w:r>
+          <w:rPr>
+            <w:rStyle w:val="Hyperlink"/>
+          </w:rPr>
+          <w:t>15072</w:t>
+        </w:r>
+      </w:hyperlink>
+      <w:proofErr w:type="gramStart"/>
+      <w:r>
+        <w:t xml:space="preserve"> )</w:t>
+      </w:r>
+      <w:proofErr w:type="gramEnd"/>
     </w:p>
     <w:sectPr>
-      <w:headerReference w:type="default" r:id="rId14"/>
-      <w:headerReference w:type="first" r:id="rId15"/>
+      <w:headerReference w:type="default" r:id="rId23"/>
+      <w:headerReference w:type="first" r:id="rId24"/>
       <w:pgSz w:w="12240" w:h="15840"/>
       <w:pgMar w:top="2304" w:right="720" w:bottom="720" w:left="720" w:gutter="0"/>
       <w:titlePg/>
-      <w:printerSettings r:id="rId16"/>
+      <w:printerSettings r:id="rId25"/>
     </w:sectPr>
   </w:body>
 </w:document>
+</file>
+
+<file path=word/comments.xml><?xml version="1.0" encoding="utf-8"?>
+<w:comments xmlns:mv="urn:schemas-microsoft-com:mac:vml" xmlns:mo="http://schemas.microsoft.com/office/mac/office/2008/main" xmlns:ve="http://schemas.openxmlformats.org/markup-compatibility/2006" xmlns:o="urn:schemas-microsoft-com:office:office" xmlns:r="http://schemas.openxmlformats.org/officeDocument/2006/relationships" xmlns:m="http://schemas.openxmlformats.org/officeDocument/2006/math" xmlns:v="urn:schemas-microsoft-com:vml" xmlns:w10="urn:schemas-microsoft-com:office:word" xmlns:w="http://schemas.openxmlformats.org/wordprocessingml/2006/main" xmlns:wne="http://schemas.microsoft.com/office/word/2006/wordml" xmlns:wp="http://schemas.openxmlformats.org/drawingml/2006/wordprocessingDrawing">
+  <w:comment w:id="1" w:author="John Eisenschmidt" w:date="2008-07-01T17:19:00Z" w:initials="JE">
+    <w:p>
+      <w:pPr>
+        <w:pStyle w:val="CommentText"/>
+      </w:pPr>
+      <w:r>
+        <w:rPr>
+          <w:rStyle w:val="CommentReference"/>
+        </w:rPr>
+        <w:annotationRef/>
+      </w:r>
+      <w:r>
+        <w:t>Needs testing to verify</w:t>
+      </w:r>
+    </w:p>
+  </w:comment>
+  <w:comment w:id="2" w:author="John Eisenschmidt" w:date="2008-07-01T17:19:00Z" w:initials="JE">
+    <w:p>
+      <w:pPr>
+        <w:pStyle w:val="CommentText"/>
+      </w:pPr>
+      <w:r>
+        <w:rPr>
+          <w:rStyle w:val="CommentReference"/>
+        </w:rPr>
+        <w:annotationRef/>
+      </w:r>
+      <w:r>
+        <w:t>Work-around exists, but needs to be fixed</w:t>
+      </w:r>
+    </w:p>
+  </w:comment>
+  <w:comment w:id="4" w:author="John Eisenschmidt" w:date="2008-07-01T19:27:00Z" w:initials="JE">
+    <w:p>
+      <w:pPr>
+        <w:pStyle w:val="CommentText"/>
+        <w:numPr>
+          <w:ilvl w:val="0"/>
+          <w:numId w:val="3"/>
+        </w:numPr>
+      </w:pPr>
+      <w:r>
+        <w:rPr>
+          <w:rStyle w:val="CommentReference"/>
+        </w:rPr>
+        <w:annotationRef/>
+      </w:r>
+      <w:r>
+        <w:t xml:space="preserve"> Add caGrid-like ant targets</w:t>
+      </w:r>
+    </w:p>
+    <w:p>
+      <w:pPr>
+        <w:pStyle w:val="CommentText"/>
+        <w:numPr>
+          <w:ilvl w:val="0"/>
+          <w:numId w:val="3"/>
+        </w:numPr>
+      </w:pPr>
+      <w:r>
+        <w:t xml:space="preserve"> More artifacts in Ivy repository to depend on</w:t>
+      </w:r>
+    </w:p>
+  </w:comment>
+</w:comments>
 </file>
 
 <file path=word/endnotes.xml><?xml version="1.0" encoding="utf-8"?>
@@ -1018,11 +1260,103 @@
       </w:pPr>
     </w:lvl>
   </w:abstractNum>
+  <w:abstractNum w:abstractNumId="2">
+    <w:nsid w:val="278D0D71"/>
+    <w:multiLevelType w:val="hybridMultilevel"/>
+    <w:tmpl w:val="3B2EA366"/>
+    <w:lvl w:ilvl="0" w:tplc="04090011">
+      <w:start w:val="1"/>
+      <w:numFmt w:val="decimal"/>
+      <w:lvlText w:val="%1)"/>
+      <w:lvlJc w:val="left"/>
+      <w:pPr>
+        <w:ind w:left="720" w:hanging="360"/>
+      </w:pPr>
+      <w:rPr>
+        <w:rFonts w:hint="default"/>
+      </w:rPr>
+    </w:lvl>
+    <w:lvl w:ilvl="1" w:tplc="04090019" w:tentative="1">
+      <w:start w:val="1"/>
+      <w:numFmt w:val="lowerLetter"/>
+      <w:lvlText w:val="%2."/>
+      <w:lvlJc w:val="left"/>
+      <w:pPr>
+        <w:ind w:left="1440" w:hanging="360"/>
+      </w:pPr>
+    </w:lvl>
+    <w:lvl w:ilvl="2" w:tplc="0409001B" w:tentative="1">
+      <w:start w:val="1"/>
+      <w:numFmt w:val="lowerRoman"/>
+      <w:lvlText w:val="%3."/>
+      <w:lvlJc w:val="right"/>
+      <w:pPr>
+        <w:ind w:left="2160" w:hanging="180"/>
+      </w:pPr>
+    </w:lvl>
+    <w:lvl w:ilvl="3" w:tplc="0409000F" w:tentative="1">
+      <w:start w:val="1"/>
+      <w:numFmt w:val="decimal"/>
+      <w:lvlText w:val="%4."/>
+      <w:lvlJc w:val="left"/>
+      <w:pPr>
+        <w:ind w:left="2880" w:hanging="360"/>
+      </w:pPr>
+    </w:lvl>
+    <w:lvl w:ilvl="4" w:tplc="04090019" w:tentative="1">
+      <w:start w:val="1"/>
+      <w:numFmt w:val="lowerLetter"/>
+      <w:lvlText w:val="%5."/>
+      <w:lvlJc w:val="left"/>
+      <w:pPr>
+        <w:ind w:left="3600" w:hanging="360"/>
+      </w:pPr>
+    </w:lvl>
+    <w:lvl w:ilvl="5" w:tplc="0409001B" w:tentative="1">
+      <w:start w:val="1"/>
+      <w:numFmt w:val="lowerRoman"/>
+      <w:lvlText w:val="%6."/>
+      <w:lvlJc w:val="right"/>
+      <w:pPr>
+        <w:ind w:left="4320" w:hanging="180"/>
+      </w:pPr>
+    </w:lvl>
+    <w:lvl w:ilvl="6" w:tplc="0409000F" w:tentative="1">
+      <w:start w:val="1"/>
+      <w:numFmt w:val="decimal"/>
+      <w:lvlText w:val="%7."/>
+      <w:lvlJc w:val="left"/>
+      <w:pPr>
+        <w:ind w:left="5040" w:hanging="360"/>
+      </w:pPr>
+    </w:lvl>
+    <w:lvl w:ilvl="7" w:tplc="04090019" w:tentative="1">
+      <w:start w:val="1"/>
+      <w:numFmt w:val="lowerLetter"/>
+      <w:lvlText w:val="%8."/>
+      <w:lvlJc w:val="left"/>
+      <w:pPr>
+        <w:ind w:left="5760" w:hanging="360"/>
+      </w:pPr>
+    </w:lvl>
+    <w:lvl w:ilvl="8" w:tplc="0409001B" w:tentative="1">
+      <w:start w:val="1"/>
+      <w:numFmt w:val="lowerRoman"/>
+      <w:lvlText w:val="%9."/>
+      <w:lvlJc w:val="right"/>
+      <w:pPr>
+        <w:ind w:left="6480" w:hanging="180"/>
+      </w:pPr>
+    </w:lvl>
+  </w:abstractNum>
   <w:num w:numId="1">
     <w:abstractNumId w:val="1"/>
   </w:num>
   <w:num w:numId="2">
     <w:abstractNumId w:val="0"/>
+  </w:num>
+  <w:num w:numId="3">
+    <w:abstractNumId w:val="2"/>
   </w:num>
 </w:numbering>
 </file>

</xml_diff>